<commit_message>
Added Intial Project files
- Added initial project files for
- Shared library
- Ejb
- Web app
- Enterprise App
</commit_message>
<xml_diff>
--- a/Artifacts/FIT5042 Design Report 27754251.docx
+++ b/Artifacts/FIT5042 Design Report 27754251.docx
@@ -1141,8 +1141,6 @@
       <w:r>
         <w:t>Results page with tabulated data and links to detail page</w:t>
       </w:r>
-      <w:bookmarkStart w:id="0" w:name="_GoBack"/>
-      <w:bookmarkEnd w:id="0"/>
     </w:p>
     <w:p>
       <w:pPr>
@@ -4357,11 +4355,32 @@
       <w:r>
         <w:t xml:space="preserve">Versioning will be done through </w:t>
       </w:r>
-      <w:proofErr w:type="spellStart"/>
-      <w:r>
-        <w:t>github</w:t>
-      </w:r>
-      <w:proofErr w:type="spellEnd"/>
+      <w:r>
+        <w:t>GitHub</w:t>
+      </w:r>
+      <w:bookmarkStart w:id="0" w:name="_GoBack"/>
+      <w:bookmarkEnd w:id="0"/>
+      <w:r>
+        <w:t xml:space="preserve">: </w:t>
+      </w:r>
+      <w:hyperlink r:id="rId8" w:history="1">
+        <w:r>
+          <w:rPr>
+            <w:rStyle w:val="Hyperlink"/>
+          </w:rPr>
+          <w:t>https://github.com/frankmullazw/Indigenous-Heritage-Animal-Zoo.git</w:t>
+        </w:r>
+      </w:hyperlink>
+    </w:p>
+    <w:p>
+      <w:pPr>
+        <w:pStyle w:val="ListParagraph"/>
+        <w:numPr>
+          <w:ilvl w:val="1"/>
+          <w:numId w:val="16"/>
+        </w:numPr>
+        <w:spacing w:before="100" w:beforeAutospacing="1" w:after="100" w:afterAutospacing="1"/>
+      </w:pPr>
     </w:p>
     <w:p>
       <w:pPr>
@@ -4373,8 +4392,8 @@
       </w:pPr>
     </w:p>
     <w:sectPr>
-      <w:headerReference w:type="default" r:id="rId8"/>
-      <w:footerReference w:type="default" r:id="rId9"/>
+      <w:headerReference w:type="default" r:id="rId9"/>
+      <w:footerReference w:type="default" r:id="rId10"/>
       <w:pgSz w:w="12240" w:h="15840"/>
       <w:pgMar w:top="1135" w:right="1800" w:bottom="1440" w:left="1800" w:header="708" w:footer="708" w:gutter="0"/>
       <w:cols w:space="708"/>
@@ -7826,6 +7845,18 @@
       <w:color w:val="000000"/>
     </w:rPr>
   </w:style>
+  <w:style w:type="character" w:styleId="UnresolvedMention">
+    <w:name w:val="Unresolved Mention"/>
+    <w:basedOn w:val="DefaultParagraphFont"/>
+    <w:uiPriority w:val="99"/>
+    <w:semiHidden/>
+    <w:unhideWhenUsed/>
+    <w:rsid w:val="002449FF"/>
+    <w:rPr>
+      <w:color w:val="605E5C"/>
+      <w:shd w:val="clear" w:color="auto" w:fill="E1DFDD"/>
+    </w:rPr>
+  </w:style>
 </w:styles>
 </file>
 

</xml_diff>